<commit_message>
Correção da Eng. de Software II
</commit_message>
<xml_diff>
--- a/Eng.SoftwareII.docx
+++ b/Eng.SoftwareII.docx
@@ -1,219 +1,204 @@
 
 <file path=word/document.xml><?xml version="1.0" encoding="utf-8"?>
-<w:document xmlns:mc="http://schemas.openxmlformats.org/markup-compatibility/2006" xmlns:o="urn:schemas-microsoft-com:office:office" xmlns:r="http://schemas.openxmlformats.org/officeDocument/2006/relationships" xmlns:m="http://schemas.openxmlformats.org/officeDocument/2006/math" xmlns:v="urn:schemas-microsoft-com:vml" xmlns:wp="http://schemas.openxmlformats.org/drawingml/2006/wordprocessingDrawing" xmlns:w10="urn:schemas-microsoft-com:office:word" xmlns:w="http://schemas.openxmlformats.org/wordprocessingml/2006/main" xmlns:wne="http://schemas.microsoft.com/office/word/2006/wordml" xmlns:sl="http://schemas.openxmlformats.org/schemaLibrary/2006/main" xmlns:a="http://schemas.openxmlformats.org/drawingml/2006/main" xmlns:pic="http://schemas.openxmlformats.org/drawingml/2006/picture" xmlns:c="http://schemas.openxmlformats.org/drawingml/2006/chart" xmlns:lc="http://schemas.openxmlformats.org/drawingml/2006/lockedCanvas" xmlns:dgm="http://schemas.openxmlformats.org/drawingml/2006/diagram" xmlns:wps="http://schemas.microsoft.com/office/word/2010/wordprocessingShape" xmlns:wpg="http://schemas.microsoft.com/office/word/2010/wordprocessingGroup" xmlns:w14="http://schemas.microsoft.com/office/word/2010/wordml" xmlns:w15="http://schemas.microsoft.com/office/word/2012/wordml" xmlns:w16="http://schemas.microsoft.com/office/word/2018/wordml" xmlns:w16cex="http://schemas.microsoft.com/office/word/2018/wordml/cex" xmlns:w16cid="http://schemas.microsoft.com/office/word/2016/wordml/cid" xmlns="http://schemas.microsoft.com/office/tasks/2019/documenttasks" xmlns:cr="http://schemas.microsoft.com/office/comments/2020/reactions">
+<w:document xmlns:wpc="http://schemas.microsoft.com/office/word/2010/wordprocessingCanvas" xmlns:mc="http://schemas.openxmlformats.org/markup-compatibility/2006" xmlns:o="urn:schemas-microsoft-com:office:office" xmlns:r="http://schemas.openxmlformats.org/officeDocument/2006/relationships" xmlns:m="http://schemas.openxmlformats.org/officeDocument/2006/math" xmlns:v="urn:schemas-microsoft-com:vml" xmlns:wp14="http://schemas.microsoft.com/office/word/2010/wordprocessingDrawing" xmlns:wp="http://schemas.openxmlformats.org/drawingml/2006/wordprocessingDrawing" xmlns:w10="urn:schemas-microsoft-com:office:word" xmlns:w="http://schemas.openxmlformats.org/wordprocessingml/2006/main" xmlns:w14="http://schemas.microsoft.com/office/word/2010/wordml" xmlns:w15="http://schemas.microsoft.com/office/word/2012/wordml" xmlns:wpg="http://schemas.microsoft.com/office/word/2010/wordprocessingGroup" xmlns:wpi="http://schemas.microsoft.com/office/word/2010/wordprocessingInk" xmlns:wne="http://schemas.microsoft.com/office/word/2006/wordml" xmlns:wps="http://schemas.microsoft.com/office/word/2010/wordprocessingShape" mc:Ignorable="w14 w15 wp14">
   <w:body>
     <w:p>
       <w:pPr>
-        <w:pStyle w:val="Heading1"/>
+        <w:pStyle w:val="Ttulo1"/>
         <w:keepNext w:val="0"/>
         <w:keepLines w:val="0"/>
-        <w:spacing w:before="480" w:lineRule="auto"/>
-        <w:rPr>
-          <w:b w:val="1"/>
+        <w:spacing w:before="480"/>
+        <w:rPr>
+          <w:b/>
           <w:sz w:val="46"/>
           <w:szCs w:val="46"/>
         </w:rPr>
       </w:pPr>
-      <w:bookmarkStart w:colFirst="0" w:colLast="0" w:name="_felo81afow1n" w:id="0"/>
+      <w:bookmarkStart w:id="0" w:name="_felo81afow1n" w:colFirst="0" w:colLast="0"/>
       <w:bookmarkEnd w:id="0"/>
       <w:r>
         <w:rPr>
-          <w:b w:val="1"/>
+          <w:b/>
           <w:sz w:val="46"/>
           <w:szCs w:val="46"/>
-          <w:rtl w:val="0"/>
-        </w:rPr>
-        <w:t xml:space="preserve">Engenharia de Software II – Apresentação</w:t>
+        </w:rPr>
+        <w:t>Engenharia de Software II – Apresentação</w:t>
       </w:r>
     </w:p>
     <w:p>
       <w:pPr>
-        <w:spacing w:after="240" w:before="240" w:lineRule="auto"/>
-        <w:rPr/>
-      </w:pPr>
-      <w:r>
-        <w:rPr>
-          <w:rtl w:val="0"/>
-        </w:rPr>
-        <w:t xml:space="preserve">A disciplina de Engenharia de Software II aprofunda o estudo das práticas modernas no desenvolvimento de sistemas computacionais, com ênfase em qualidade, documentação e interação com o usuário. Entre os tópicos abordados, destacam-se o </w:t>
-      </w:r>
-      <w:r>
-        <w:rPr>
-          <w:b w:val="1"/>
-          <w:rtl w:val="0"/>
-        </w:rPr>
-        <w:t xml:space="preserve">teste unitário</w:t>
-      </w:r>
-      <w:r>
-        <w:rPr>
-          <w:rtl w:val="0"/>
-        </w:rPr>
-        <w:t xml:space="preserve">, os </w:t>
-      </w:r>
-      <w:r>
-        <w:rPr>
-          <w:b w:val="1"/>
-          <w:rtl w:val="0"/>
-        </w:rPr>
-        <w:t xml:space="preserve">casos de uso descritivos</w:t>
-      </w:r>
-      <w:r>
-        <w:rPr>
-          <w:rtl w:val="0"/>
-        </w:rPr>
-        <w:t xml:space="preserve"> e a </w:t>
-      </w:r>
-      <w:r>
-        <w:rPr>
-          <w:b w:val="1"/>
-          <w:rtl w:val="0"/>
-        </w:rPr>
-        <w:t xml:space="preserve">documentação de interfaces com foco em usabilidade</w:t>
-      </w:r>
-      <w:r>
-        <w:rPr>
-          <w:rtl w:val="0"/>
-        </w:rPr>
-        <w:t xml:space="preserve">.</w:t>
+        <w:spacing w:before="240" w:after="240"/>
+        <w:rPr>
+          <w:rFonts w:eastAsia="Times New Roman"/>
+        </w:rPr>
+      </w:pPr>
+      <w:r>
+        <w:rPr>
+          <w:rFonts w:eastAsia="Times New Roman"/>
+        </w:rPr>
+        <w:t>Os testes unitários são uma prática de verificação do software em que partes isoladas do código, como funções, métodos ou classes, são testadas separadamente para garantir que cada uma funciona corretamente (conforme o esperado). O objetivo é detectar os erros mais cedo, nas fases iniciais do desenvolvimento, para que a manutenção do sistema seja mais fácil e segura (SOMMERVILLE, 2011).</w:t>
       </w:r>
     </w:p>
     <w:p>
       <w:pPr>
-        <w:spacing w:after="240" w:before="240" w:lineRule="auto"/>
-        <w:rPr/>
-      </w:pPr>
-      <w:r>
-        <w:rPr>
-          <w:rtl w:val="0"/>
-        </w:rPr>
-        <w:t xml:space="preserve">O </w:t>
-      </w:r>
-      <w:r>
-        <w:rPr>
-          <w:b w:val="1"/>
-          <w:rtl w:val="0"/>
-        </w:rPr>
-        <w:t xml:space="preserve">teste unitário</w:t>
-      </w:r>
-      <w:r>
-        <w:rPr>
-          <w:rtl w:val="0"/>
-        </w:rPr>
-        <w:t xml:space="preserve"> consiste na verificação de partes isoladas do código, como funções ou métodos, garantindo que cada componente funcione corretamente de forma independente. Essa prática permite a identificação precoce de erros e facilita a manutenção do sistema, promovendo maior confiabilidade no software (SOMMERVILLE, 2011).</w:t>
+        <w:spacing w:before="240" w:after="240"/>
+      </w:pPr>
+      <w:r>
+        <w:rPr>
+          <w:rFonts w:eastAsia="Times New Roman"/>
+        </w:rPr>
+        <w:t xml:space="preserve">Conforme </w:t>
+      </w:r>
+      <w:proofErr w:type="spellStart"/>
+      <w:r>
+        <w:rPr>
+          <w:rFonts w:eastAsia="Times New Roman"/>
+        </w:rPr>
+        <w:t>Jorgensen</w:t>
+      </w:r>
+      <w:proofErr w:type="spellEnd"/>
+      <w:r>
+        <w:rPr>
+          <w:rFonts w:eastAsia="Times New Roman"/>
+        </w:rPr>
+        <w:t xml:space="preserve"> (2013), os testes unitários são normalmente realizados pelos desenvolvedores durante a codificação e fazem parte das práticas de desenvolvimento </w:t>
+      </w:r>
+      <w:bookmarkStart w:id="1" w:name="_GoBack"/>
+      <w:bookmarkEnd w:id="1"/>
+      <w:r>
+        <w:rPr>
+          <w:rFonts w:eastAsia="Times New Roman"/>
+        </w:rPr>
+        <w:t>orientadas a testes (TDD – Test-</w:t>
+      </w:r>
+      <w:proofErr w:type="spellStart"/>
+      <w:r>
+        <w:rPr>
+          <w:rFonts w:eastAsia="Times New Roman"/>
+        </w:rPr>
+        <w:t>Driven</w:t>
+      </w:r>
+      <w:proofErr w:type="spellEnd"/>
+      <w:r>
+        <w:rPr>
+          <w:rFonts w:eastAsia="Times New Roman"/>
+        </w:rPr>
+        <w:t xml:space="preserve"> </w:t>
+      </w:r>
+      <w:proofErr w:type="spellStart"/>
+      <w:r>
+        <w:rPr>
+          <w:rFonts w:eastAsia="Times New Roman"/>
+        </w:rPr>
+        <w:t>Development</w:t>
+      </w:r>
+      <w:proofErr w:type="spellEnd"/>
+      <w:r>
+        <w:rPr>
+          <w:rFonts w:eastAsia="Times New Roman"/>
+        </w:rPr>
+        <w:t>).</w:t>
       </w:r>
     </w:p>
     <w:p>
       <w:pPr>
-        <w:spacing w:after="240" w:before="240" w:lineRule="auto"/>
-        <w:rPr/>
-      </w:pPr>
-      <w:r>
-        <w:rPr>
-          <w:rtl w:val="0"/>
-        </w:rPr>
+        <w:spacing w:before="240" w:after="240"/>
+      </w:pPr>
+      <w:r>
         <w:t xml:space="preserve">Já o </w:t>
       </w:r>
       <w:r>
         <w:rPr>
-          <w:b w:val="1"/>
-          <w:rtl w:val="0"/>
-        </w:rPr>
-        <w:t xml:space="preserve">caso de uso descritivo</w:t>
-      </w:r>
-      <w:r>
-        <w:rPr>
-          <w:rtl w:val="0"/>
-        </w:rPr>
-        <w:t xml:space="preserve"> é uma técnica de modelagem de requisitos que detalha, em linguagem natural estruturada, os fluxos de interação entre o usuário e o sistema. Ele serve como base para o entendimento funcional do sistema, ajudando no alinhamento entre desenvolvedores e stakeholders (PRESSMAN; MAXIM, 2016).</w:t>
+          <w:b/>
+        </w:rPr>
+        <w:t>caso de uso descritivo</w:t>
+      </w:r>
+      <w:r>
+        <w:t xml:space="preserve"> é uma técnica de modelagem de requisitos que detalha, em linguagem natural e</w:t>
+      </w:r>
+      <w:r>
+        <w:t xml:space="preserve">struturada, os fluxos de interação entre o usuário e o sistema. Ele serve como base para o entendimento funcional do sistema, ajudando no alinhamento entre desenvolvedores e </w:t>
+      </w:r>
+      <w:proofErr w:type="spellStart"/>
+      <w:r>
+        <w:t>stakeholders</w:t>
+      </w:r>
+      <w:proofErr w:type="spellEnd"/>
+      <w:r>
+        <w:t xml:space="preserve"> (PRESSMAN; MAXIM, 2016).</w:t>
       </w:r>
     </w:p>
     <w:p>
       <w:pPr>
-        <w:spacing w:after="240" w:before="240" w:lineRule="auto"/>
-        <w:rPr/>
-      </w:pPr>
-      <w:r>
-        <w:rPr>
-          <w:rtl w:val="0"/>
-        </w:rPr>
+        <w:spacing w:before="240" w:after="240"/>
+      </w:pPr>
+      <w:r>
         <w:t xml:space="preserve">A </w:t>
       </w:r>
       <w:r>
         <w:rPr>
-          <w:b w:val="1"/>
-          <w:rtl w:val="0"/>
-        </w:rPr>
-        <w:t xml:space="preserve">documentação de interface</w:t>
-      </w:r>
-      <w:r>
-        <w:rPr>
-          <w:rtl w:val="0"/>
-        </w:rPr>
-        <w:t xml:space="preserve"> é outro aspecto essencial, especialmente quando aliada aos princípios de </w:t>
-      </w:r>
-      <w:r>
-        <w:rPr>
-          <w:b w:val="1"/>
-          <w:rtl w:val="0"/>
-        </w:rPr>
-        <w:t xml:space="preserve">usabilidade</w:t>
-      </w:r>
-      <w:r>
-        <w:rPr>
-          <w:rtl w:val="0"/>
-        </w:rPr>
-        <w:t xml:space="preserve">. Uma interface bem projetada deve ser intuitiva, eficiente e acessível, proporcionando uma boa experiência ao usuário. A usabilidade é avaliada com base em critérios como consistência visual, feedback claro e facilidade de navegação (NIELSEN, 2000).</w:t>
+          <w:b/>
+        </w:rPr>
+        <w:t>documentação de interface</w:t>
+      </w:r>
+      <w:r>
+        <w:t xml:space="preserve"> é outro aspecto </w:t>
+      </w:r>
+      <w:r>
+        <w:t xml:space="preserve">essencial, especialmente quando aliada aos princípios de </w:t>
+      </w:r>
+      <w:r>
+        <w:rPr>
+          <w:b/>
+        </w:rPr>
+        <w:t>usabilidade</w:t>
+      </w:r>
+      <w:r>
+        <w:t>. Uma interface bem projetada deve ser intuitiva, eficiente e acessível, proporcionando uma boa experiência ao usuário. A usabilidade é avaliada com base em critérios como consistência vis</w:t>
+      </w:r>
+      <w:r>
+        <w:t>ual, feedback claro e facilidade de navegação (NIELSEN, 2000).</w:t>
       </w:r>
     </w:p>
     <w:p>
       <w:pPr>
-        <w:spacing w:after="240" w:before="240" w:lineRule="auto"/>
-        <w:rPr/>
-      </w:pPr>
-      <w:r>
-        <w:rPr>
-          <w:rtl w:val="0"/>
-        </w:rPr>
-        <w:t xml:space="preserve">Esses três pilares — teste unitário, modelagem por caso de uso e usabilidade na interface — formam a base de um desenvolvimento de software centrado na qualidade, contribuindo para sistemas mais robustos, funcionais e adequados às necessidades dos usuários.</w:t>
+        <w:spacing w:before="240" w:after="240"/>
+      </w:pPr>
+      <w:r>
+        <w:t>Esses três pilares — teste unitário, modelagem por caso de uso e usabilidade na interface — formam a base de um desenvolvimento de software centrado na qualidade, contribuindo para sistemas mai</w:t>
+      </w:r>
+      <w:r>
+        <w:t>s robustos, funcionais e adequados às necessidades dos usuários.</w:t>
       </w:r>
     </w:p>
     <w:p>
-      <w:pPr>
-        <w:rPr/>
-      </w:pPr>
-      <w:r>
-        <w:pict>
-          <v:rect style="width:0.0pt;height:1.5pt" o:hr="t" o:hrstd="t" o:hralign="center" fillcolor="#A0A0A0" stroked="f"/>
+      <w:r>
+        <w:pict w14:anchorId="2188E9EB">
+          <v:rect id="_x0000_i1025" style="width:0;height:1.5pt" o:hralign="center" o:hrstd="t" o:hr="t" fillcolor="#a0a0a0" stroked="f"/>
         </w:pict>
-      </w:r>
-      <w:r>
-        <w:rPr>
-          <w:rtl w:val="0"/>
-        </w:rPr>
       </w:r>
     </w:p>
     <w:p>
       <w:pPr>
-        <w:pStyle w:val="Heading2"/>
+        <w:pStyle w:val="Ttulo2"/>
         <w:keepNext w:val="0"/>
         <w:keepLines w:val="0"/>
-        <w:spacing w:after="80" w:lineRule="auto"/>
-        <w:rPr>
-          <w:b w:val="1"/>
+        <w:spacing w:after="80"/>
+        <w:rPr>
+          <w:b/>
           <w:sz w:val="34"/>
           <w:szCs w:val="34"/>
         </w:rPr>
       </w:pPr>
-      <w:bookmarkStart w:colFirst="0" w:colLast="0" w:name="_la8s5a79tdtu" w:id="1"/>
-      <w:bookmarkEnd w:id="1"/>
-      <w:r>
-        <w:rPr>
-          <w:b w:val="1"/>
+      <w:bookmarkStart w:id="2" w:name="_la8s5a79tdtu" w:colFirst="0" w:colLast="0"/>
+      <w:bookmarkEnd w:id="2"/>
+      <w:r>
+        <w:rPr>
+          <w:b/>
           <w:sz w:val="34"/>
           <w:szCs w:val="34"/>
-          <w:rtl w:val="0"/>
-        </w:rPr>
-        <w:t xml:space="preserve">Referências</w:t>
+        </w:rPr>
+        <w:t>Referências</w:t>
       </w:r>
     </w:p>
     <w:p>
@@ -222,28 +207,22 @@
           <w:ilvl w:val="0"/>
           <w:numId w:val="1"/>
         </w:numPr>
-        <w:spacing w:after="0" w:afterAutospacing="0" w:before="240" w:lineRule="auto"/>
-        <w:ind w:left="720" w:hanging="360"/>
-      </w:pPr>
-      <w:r>
-        <w:rPr>
-          <w:rtl w:val="0"/>
-        </w:rPr>
+        <w:spacing w:before="240"/>
+      </w:pPr>
+      <w:r>
         <w:t xml:space="preserve">NIELSEN, Jakob. </w:t>
       </w:r>
       <w:r>
         <w:rPr>
-          <w:i w:val="1"/>
-          <w:rtl w:val="0"/>
-        </w:rPr>
-        <w:t xml:space="preserve">Projetando a usabilidade</w:t>
-      </w:r>
-      <w:r>
-        <w:rPr>
-          <w:rtl w:val="0"/>
-        </w:rPr>
-        <w:t xml:space="preserve">. Rio de Janeiro: Campus, 2000.</w:t>
-        <w:br w:type="textWrapping"/>
+          <w:i/>
+        </w:rPr>
+        <w:t>Projetando a usabilidade</w:t>
+      </w:r>
+      <w:r>
+        <w:t>. Rio de Janeiro: Campus, 2000.</w:t>
+      </w:r>
+      <w:r>
+        <w:br/>
       </w:r>
     </w:p>
     <w:p>
@@ -252,28 +231,21 @@
           <w:ilvl w:val="0"/>
           <w:numId w:val="1"/>
         </w:numPr>
-        <w:spacing w:after="0" w:afterAutospacing="0" w:before="0" w:beforeAutospacing="0" w:lineRule="auto"/>
-        <w:ind w:left="720" w:hanging="360"/>
-      </w:pPr>
-      <w:r>
-        <w:rPr>
-          <w:rtl w:val="0"/>
-        </w:rPr>
+      </w:pPr>
+      <w:r>
         <w:t xml:space="preserve">PRESSMAN, Roger S.; MAXIM, Bruce R. </w:t>
       </w:r>
       <w:r>
         <w:rPr>
-          <w:i w:val="1"/>
-          <w:rtl w:val="0"/>
-        </w:rPr>
-        <w:t xml:space="preserve">Engenharia de Software</w:t>
-      </w:r>
-      <w:r>
-        <w:rPr>
-          <w:rtl w:val="0"/>
-        </w:rPr>
-        <w:t xml:space="preserve">. 8. ed. Porto Alegre: AMGH, 2016.</w:t>
-        <w:br w:type="textWrapping"/>
+          <w:i/>
+        </w:rPr>
+        <w:t>Engenharia de Software</w:t>
+      </w:r>
+      <w:r>
+        <w:t>. 8. ed. Porto Alegre: AMGH, 2016.</w:t>
+      </w:r>
+      <w:r>
+        <w:br/>
       </w:r>
     </w:p>
     <w:p>
@@ -282,51 +254,98 @@
           <w:ilvl w:val="0"/>
           <w:numId w:val="1"/>
         </w:numPr>
-        <w:spacing w:after="240" w:before="0" w:beforeAutospacing="0" w:lineRule="auto"/>
-        <w:ind w:left="720" w:hanging="360"/>
-      </w:pPr>
-      <w:r>
-        <w:rPr>
-          <w:rtl w:val="0"/>
-        </w:rPr>
-        <w:t xml:space="preserve">SOMMERVILLE, Ian. </w:t>
-      </w:r>
-      <w:r>
-        <w:rPr>
-          <w:i w:val="1"/>
-          <w:rtl w:val="0"/>
-        </w:rPr>
-        <w:t xml:space="preserve">Engenharia de Software</w:t>
-      </w:r>
-      <w:r>
-        <w:rPr>
-          <w:rtl w:val="0"/>
-        </w:rPr>
-        <w:t xml:space="preserve">. 9. ed. São Paulo: Pearson Prentice Hall, 2011.</w:t>
+        <w:spacing w:after="240"/>
+      </w:pPr>
+      <w:r>
+        <w:t>SOMMERVILL</w:t>
+      </w:r>
+      <w:r>
+        <w:t xml:space="preserve">E, Ian. </w:t>
+      </w:r>
+      <w:r>
+        <w:rPr>
+          <w:i/>
+        </w:rPr>
+        <w:t>Engenharia de Software</w:t>
+      </w:r>
+      <w:r>
+        <w:t>. 9. ed. São Paulo: Pearson Prentice Hall, 2011.</w:t>
       </w:r>
     </w:p>
     <w:p>
       <w:pPr>
-        <w:rPr/>
-      </w:pPr>
-      <w:r>
-        <w:rPr>
-          <w:rtl w:val="0"/>
-        </w:rPr>
+        <w:numPr>
+          <w:ilvl w:val="0"/>
+          <w:numId w:val="1"/>
+        </w:numPr>
+        <w:spacing w:after="240"/>
+      </w:pPr>
+      <w:r>
+        <w:t xml:space="preserve">JORGENSEN, Paul C. </w:t>
+      </w:r>
+      <w:r>
+        <w:rPr>
+          <w:rStyle w:val="nfase"/>
+        </w:rPr>
+        <w:t xml:space="preserve">Software </w:t>
+      </w:r>
+      <w:proofErr w:type="spellStart"/>
+      <w:r>
+        <w:rPr>
+          <w:rStyle w:val="nfase"/>
+        </w:rPr>
+        <w:t>Testing</w:t>
+      </w:r>
+      <w:proofErr w:type="spellEnd"/>
+      <w:r>
+        <w:rPr>
+          <w:rStyle w:val="nfase"/>
+        </w:rPr>
+        <w:t xml:space="preserve">: A </w:t>
+      </w:r>
+      <w:proofErr w:type="spellStart"/>
+      <w:r>
+        <w:rPr>
+          <w:rStyle w:val="nfase"/>
+        </w:rPr>
+        <w:t>Craftsman’s</w:t>
+      </w:r>
+      <w:proofErr w:type="spellEnd"/>
+      <w:r>
+        <w:rPr>
+          <w:rStyle w:val="nfase"/>
+        </w:rPr>
+        <w:t xml:space="preserve"> Approach</w:t>
+      </w:r>
+      <w:r>
+        <w:t xml:space="preserve">. 4th ed. Boca </w:t>
+      </w:r>
+      <w:proofErr w:type="spellStart"/>
+      <w:r>
+        <w:t>Raton</w:t>
+      </w:r>
+      <w:proofErr w:type="spellEnd"/>
+      <w:r>
+        <w:t>: CRC Press, 2013.</w:t>
       </w:r>
     </w:p>
+    <w:p/>
     <w:sectPr>
-      <w:pgSz w:h="16834" w:w="11909" w:orient="portrait"/>
-      <w:pgMar w:bottom="1440" w:top="1440" w:left="1440" w:right="1440" w:header="720" w:footer="720"/>
+      <w:pgSz w:w="11909" w:h="16834"/>
+      <w:pgMar w:top="1440" w:right="1440" w:bottom="1440" w:left="1440" w:header="720" w:footer="720" w:gutter="0"/>
       <w:pgNumType w:start="1"/>
+      <w:cols w:space="720"/>
     </w:sectPr>
   </w:body>
 </w:document>
 </file>
 
 <file path=word/numbering.xml><?xml version="1.0" encoding="utf-8"?>
-<w:numbering xmlns:mc="http://schemas.openxmlformats.org/markup-compatibility/2006" xmlns:o="urn:schemas-microsoft-com:office:office" xmlns:r="http://schemas.openxmlformats.org/officeDocument/2006/relationships" xmlns:m="http://schemas.openxmlformats.org/officeDocument/2006/math" xmlns:v="urn:schemas-microsoft-com:vml" xmlns:wp="http://schemas.openxmlformats.org/drawingml/2006/wordprocessingDrawing" xmlns:w10="urn:schemas-microsoft-com:office:word" xmlns:w="http://schemas.openxmlformats.org/wordprocessingml/2006/main" xmlns:wne="http://schemas.microsoft.com/office/word/2006/wordml" xmlns:sl="http://schemas.openxmlformats.org/schemaLibrary/2006/main" xmlns:a="http://schemas.openxmlformats.org/drawingml/2006/main" xmlns:pic="http://schemas.openxmlformats.org/drawingml/2006/picture" xmlns:c="http://schemas.openxmlformats.org/drawingml/2006/chart" xmlns:lc="http://schemas.openxmlformats.org/drawingml/2006/lockedCanvas" xmlns:dgm="http://schemas.openxmlformats.org/drawingml/2006/diagram" xmlns:wps="http://schemas.microsoft.com/office/word/2010/wordprocessingShape" xmlns:wpg="http://schemas.microsoft.com/office/word/2010/wordprocessingGroup" xmlns:w14="http://schemas.microsoft.com/office/word/2010/wordml" xmlns:w15="http://schemas.microsoft.com/office/word/2012/wordml" xmlns:w16="http://schemas.microsoft.com/office/word/2018/wordml" xmlns:w16cex="http://schemas.microsoft.com/office/word/2018/wordml/cex" xmlns:w16cid="http://schemas.microsoft.com/office/word/2016/wordml/cid" xmlns="http://schemas.microsoft.com/office/tasks/2019/documenttasks" xmlns:cr="http://schemas.microsoft.com/office/comments/2020/reactions">
-  <w:abstractNum w:abstractNumId="1">
+<w:numbering xmlns:wpc="http://schemas.microsoft.com/office/word/2010/wordprocessingCanvas" xmlns:mc="http://schemas.openxmlformats.org/markup-compatibility/2006" xmlns:o="urn:schemas-microsoft-com:office:office" xmlns:r="http://schemas.openxmlformats.org/officeDocument/2006/relationships" xmlns:m="http://schemas.openxmlformats.org/officeDocument/2006/math" xmlns:v="urn:schemas-microsoft-com:vml" xmlns:wp14="http://schemas.microsoft.com/office/word/2010/wordprocessingDrawing" xmlns:wp="http://schemas.openxmlformats.org/drawingml/2006/wordprocessingDrawing" xmlns:w10="urn:schemas-microsoft-com:office:word" xmlns:w="http://schemas.openxmlformats.org/wordprocessingml/2006/main" xmlns:w14="http://schemas.microsoft.com/office/word/2010/wordml" xmlns:w15="http://schemas.microsoft.com/office/word/2012/wordml" xmlns:wpg="http://schemas.microsoft.com/office/word/2010/wordprocessingGroup" xmlns:wpi="http://schemas.microsoft.com/office/word/2010/wordprocessingInk" xmlns:wne="http://schemas.microsoft.com/office/word/2006/wordml" xmlns:wps="http://schemas.microsoft.com/office/word/2010/wordprocessingShape" mc:Ignorable="w14 w15 wp14">
+  <w:abstractNum w:abstractNumId="0" w15:restartNumberingAfterBreak="0">
+    <w:nsid w:val="4A526E19"/>
+    <w:multiLevelType w:val="multilevel"/>
+    <w:tmpl w:val="FAF08154"/>
     <w:lvl w:ilvl="0">
       <w:start w:val="1"/>
       <w:numFmt w:val="bullet"/>
@@ -437,20 +456,20 @@
     </w:lvl>
   </w:abstractNum>
   <w:num w:numId="1">
-    <w:abstractNumId w:val="1"/>
+    <w:abstractNumId w:val="0"/>
   </w:num>
 </w:numbering>
 </file>
 
 <file path=word/styles.xml><?xml version="1.0" encoding="utf-8"?>
-<w:styles xmlns:mc="http://schemas.openxmlformats.org/markup-compatibility/2006" xmlns:o="urn:schemas-microsoft-com:office:office" xmlns:r="http://schemas.openxmlformats.org/officeDocument/2006/relationships" xmlns:m="http://schemas.openxmlformats.org/officeDocument/2006/math" xmlns:v="urn:schemas-microsoft-com:vml" xmlns:wp="http://schemas.openxmlformats.org/drawingml/2006/wordprocessingDrawing" xmlns:w10="urn:schemas-microsoft-com:office:word" xmlns:w="http://schemas.openxmlformats.org/wordprocessingml/2006/main" xmlns:wne="http://schemas.microsoft.com/office/word/2006/wordml" xmlns:sl="http://schemas.openxmlformats.org/schemaLibrary/2006/main" xmlns:a="http://schemas.openxmlformats.org/drawingml/2006/main" xmlns:pic="http://schemas.openxmlformats.org/drawingml/2006/picture" xmlns:c="http://schemas.openxmlformats.org/drawingml/2006/chart" xmlns:lc="http://schemas.openxmlformats.org/drawingml/2006/lockedCanvas" xmlns:dgm="http://schemas.openxmlformats.org/drawingml/2006/diagram" xmlns:wps="http://schemas.microsoft.com/office/word/2010/wordprocessingShape" xmlns:wpg="http://schemas.microsoft.com/office/word/2010/wordprocessingGroup" xmlns:w14="http://schemas.microsoft.com/office/word/2010/wordml" xmlns:w15="http://schemas.microsoft.com/office/word/2012/wordml" xmlns:w16="http://schemas.microsoft.com/office/word/2018/wordml" xmlns:w16cex="http://schemas.microsoft.com/office/word/2018/wordml/cex" xmlns:w16cid="http://schemas.microsoft.com/office/word/2016/wordml/cid" xmlns="http://schemas.microsoft.com/office/tasks/2019/documenttasks" xmlns:cr="http://schemas.microsoft.com/office/comments/2020/reactions">
+<w:styles xmlns:mc="http://schemas.openxmlformats.org/markup-compatibility/2006" xmlns:r="http://schemas.openxmlformats.org/officeDocument/2006/relationships" xmlns:w="http://schemas.openxmlformats.org/wordprocessingml/2006/main" xmlns:w14="http://schemas.microsoft.com/office/word/2010/wordml" xmlns:w15="http://schemas.microsoft.com/office/word/2012/wordml" mc:Ignorable="w14 w15">
   <w:docDefaults>
     <w:rPrDefault>
       <w:rPr>
-        <w:rFonts w:ascii="Arial" w:cs="Arial" w:eastAsia="Arial" w:hAnsi="Arial"/>
+        <w:rFonts w:ascii="Arial" w:eastAsia="Arial" w:hAnsi="Arial" w:cs="Arial"/>
         <w:sz w:val="22"/>
         <w:szCs w:val="22"/>
-        <w:lang w:val="pt_BR"/>
+        <w:lang w:val="pt-BR" w:eastAsia="pt-BR" w:bidi="ar-SA"/>
       </w:rPr>
     </w:rPrDefault>
     <w:pPrDefault>
@@ -459,69 +478,437 @@
       </w:pPr>
     </w:pPrDefault>
   </w:docDefaults>
-  <w:style w:type="paragraph" w:styleId="Normal" w:default="1">
-    <w:name w:val="normal"/>
+  <w:latentStyles w:defLockedState="0" w:defUIPriority="99" w:defSemiHidden="0" w:defUnhideWhenUsed="0" w:defQFormat="0" w:count="371">
+    <w:lsdException w:name="Normal" w:uiPriority="0" w:qFormat="1"/>
+    <w:lsdException w:name="heading 1" w:uiPriority="9" w:qFormat="1"/>
+    <w:lsdException w:name="heading 2" w:semiHidden="1" w:uiPriority="9" w:unhideWhenUsed="1" w:qFormat="1"/>
+    <w:lsdException w:name="heading 3" w:semiHidden="1" w:uiPriority="9" w:unhideWhenUsed="1" w:qFormat="1"/>
+    <w:lsdException w:name="heading 4" w:semiHidden="1" w:uiPriority="9" w:unhideWhenUsed="1" w:qFormat="1"/>
+    <w:lsdException w:name="heading 5" w:semiHidden="1" w:uiPriority="9" w:unhideWhenUsed="1" w:qFormat="1"/>
+    <w:lsdException w:name="heading 6" w:semiHidden="1" w:uiPriority="9" w:unhideWhenUsed="1" w:qFormat="1"/>
+    <w:lsdException w:name="heading 7" w:semiHidden="1" w:uiPriority="9" w:unhideWhenUsed="1" w:qFormat="1"/>
+    <w:lsdException w:name="heading 8" w:semiHidden="1" w:uiPriority="9" w:unhideWhenUsed="1" w:qFormat="1"/>
+    <w:lsdException w:name="heading 9" w:semiHidden="1" w:uiPriority="9" w:unhideWhenUsed="1" w:qFormat="1"/>
+    <w:lsdException w:name="index 1" w:semiHidden="1" w:unhideWhenUsed="1"/>
+    <w:lsdException w:name="index 2" w:semiHidden="1" w:unhideWhenUsed="1"/>
+    <w:lsdException w:name="index 3" w:semiHidden="1" w:unhideWhenUsed="1"/>
+    <w:lsdException w:name="index 4" w:semiHidden="1" w:unhideWhenUsed="1"/>
+    <w:lsdException w:name="index 5" w:semiHidden="1" w:unhideWhenUsed="1"/>
+    <w:lsdException w:name="index 6" w:semiHidden="1" w:unhideWhenUsed="1"/>
+    <w:lsdException w:name="index 7" w:semiHidden="1" w:unhideWhenUsed="1"/>
+    <w:lsdException w:name="index 8" w:semiHidden="1" w:unhideWhenUsed="1"/>
+    <w:lsdException w:name="index 9" w:semiHidden="1" w:unhideWhenUsed="1"/>
+    <w:lsdException w:name="toc 1" w:semiHidden="1" w:uiPriority="39" w:unhideWhenUsed="1"/>
+    <w:lsdException w:name="toc 2" w:semiHidden="1" w:uiPriority="39" w:unhideWhenUsed="1"/>
+    <w:lsdException w:name="toc 3" w:semiHidden="1" w:uiPriority="39" w:unhideWhenUsed="1"/>
+    <w:lsdException w:name="toc 4" w:semiHidden="1" w:uiPriority="39" w:unhideWhenUsed="1"/>
+    <w:lsdException w:name="toc 5" w:semiHidden="1" w:uiPriority="39" w:unhideWhenUsed="1"/>
+    <w:lsdException w:name="toc 6" w:semiHidden="1" w:uiPriority="39" w:unhideWhenUsed="1"/>
+    <w:lsdException w:name="toc 7" w:semiHidden="1" w:uiPriority="39" w:unhideWhenUsed="1"/>
+    <w:lsdException w:name="toc 8" w:semiHidden="1" w:uiPriority="39" w:unhideWhenUsed="1"/>
+    <w:lsdException w:name="toc 9" w:semiHidden="1" w:uiPriority="39" w:unhideWhenUsed="1"/>
+    <w:lsdException w:name="Normal Indent" w:semiHidden="1" w:unhideWhenUsed="1"/>
+    <w:lsdException w:name="footnote text" w:semiHidden="1" w:unhideWhenUsed="1"/>
+    <w:lsdException w:name="annotation text" w:semiHidden="1" w:unhideWhenUsed="1"/>
+    <w:lsdException w:name="header" w:semiHidden="1" w:unhideWhenUsed="1"/>
+    <w:lsdException w:name="footer" w:semiHidden="1" w:unhideWhenUsed="1"/>
+    <w:lsdException w:name="index heading" w:semiHidden="1" w:unhideWhenUsed="1"/>
+    <w:lsdException w:name="caption" w:semiHidden="1" w:uiPriority="35" w:unhideWhenUsed="1" w:qFormat="1"/>
+    <w:lsdException w:name="table of figures" w:semiHidden="1" w:unhideWhenUsed="1"/>
+    <w:lsdException w:name="envelope address" w:semiHidden="1" w:unhideWhenUsed="1"/>
+    <w:lsdException w:name="envelope return" w:semiHidden="1" w:unhideWhenUsed="1"/>
+    <w:lsdException w:name="footnote reference" w:semiHidden="1" w:unhideWhenUsed="1"/>
+    <w:lsdException w:name="annotation reference" w:semiHidden="1" w:unhideWhenUsed="1"/>
+    <w:lsdException w:name="line number" w:semiHidden="1" w:unhideWhenUsed="1"/>
+    <w:lsdException w:name="page number" w:semiHidden="1" w:unhideWhenUsed="1"/>
+    <w:lsdException w:name="endnote reference" w:semiHidden="1" w:unhideWhenUsed="1"/>
+    <w:lsdException w:name="endnote text" w:semiHidden="1" w:unhideWhenUsed="1"/>
+    <w:lsdException w:name="table of authorities" w:semiHidden="1" w:unhideWhenUsed="1"/>
+    <w:lsdException w:name="macro" w:semiHidden="1" w:unhideWhenUsed="1"/>
+    <w:lsdException w:name="toa heading" w:semiHidden="1" w:unhideWhenUsed="1"/>
+    <w:lsdException w:name="List" w:semiHidden="1" w:unhideWhenUsed="1"/>
+    <w:lsdException w:name="List Bullet" w:semiHidden="1" w:unhideWhenUsed="1"/>
+    <w:lsdException w:name="List Number" w:semiHidden="1" w:unhideWhenUsed="1"/>
+    <w:lsdException w:name="List 2" w:semiHidden="1" w:unhideWhenUsed="1"/>
+    <w:lsdException w:name="List 3" w:semiHidden="1" w:unhideWhenUsed="1"/>
+    <w:lsdException w:name="List 4" w:semiHidden="1" w:unhideWhenUsed="1"/>
+    <w:lsdException w:name="List 5" w:semiHidden="1" w:unhideWhenUsed="1"/>
+    <w:lsdException w:name="List Bullet 2" w:semiHidden="1" w:unhideWhenUsed="1"/>
+    <w:lsdException w:name="List Bullet 3" w:semiHidden="1" w:unhideWhenUsed="1"/>
+    <w:lsdException w:name="List Bullet 4" w:semiHidden="1" w:unhideWhenUsed="1"/>
+    <w:lsdException w:name="List Bullet 5" w:semiHidden="1" w:unhideWhenUsed="1"/>
+    <w:lsdException w:name="List Number 2" w:semiHidden="1" w:unhideWhenUsed="1"/>
+    <w:lsdException w:name="List Number 3" w:semiHidden="1" w:unhideWhenUsed="1"/>
+    <w:lsdException w:name="List Number 4" w:semiHidden="1" w:unhideWhenUsed="1"/>
+    <w:lsdException w:name="List Number 5" w:semiHidden="1" w:unhideWhenUsed="1"/>
+    <w:lsdException w:name="Title" w:uiPriority="10" w:qFormat="1"/>
+    <w:lsdException w:name="Closing" w:semiHidden="1" w:unhideWhenUsed="1"/>
+    <w:lsdException w:name="Signature" w:semiHidden="1" w:unhideWhenUsed="1"/>
+    <w:lsdException w:name="Default Paragraph Font" w:semiHidden="1" w:uiPriority="1" w:unhideWhenUsed="1"/>
+    <w:lsdException w:name="Body Text" w:semiHidden="1" w:unhideWhenUsed="1"/>
+    <w:lsdException w:name="Body Text Indent" w:semiHidden="1" w:unhideWhenUsed="1"/>
+    <w:lsdException w:name="List Continue" w:semiHidden="1" w:unhideWhenUsed="1"/>
+    <w:lsdException w:name="List Continue 2" w:semiHidden="1" w:unhideWhenUsed="1"/>
+    <w:lsdException w:name="List Continue 3" w:semiHidden="1" w:unhideWhenUsed="1"/>
+    <w:lsdException w:name="List Continue 4" w:semiHidden="1" w:unhideWhenUsed="1"/>
+    <w:lsdException w:name="List Continue 5" w:semiHidden="1" w:unhideWhenUsed="1"/>
+    <w:lsdException w:name="Message Header" w:semiHidden="1" w:unhideWhenUsed="1"/>
+    <w:lsdException w:name="Subtitle" w:uiPriority="11" w:qFormat="1"/>
+    <w:lsdException w:name="Salutation" w:semiHidden="1" w:unhideWhenUsed="1"/>
+    <w:lsdException w:name="Date" w:semiHidden="1" w:unhideWhenUsed="1"/>
+    <w:lsdException w:name="Body Text First Indent" w:semiHidden="1" w:unhideWhenUsed="1"/>
+    <w:lsdException w:name="Body Text First Indent 2" w:semiHidden="1" w:unhideWhenUsed="1"/>
+    <w:lsdException w:name="Note Heading" w:semiHidden="1" w:unhideWhenUsed="1"/>
+    <w:lsdException w:name="Body Text 2" w:semiHidden="1" w:unhideWhenUsed="1"/>
+    <w:lsdException w:name="Body Text 3" w:semiHidden="1" w:unhideWhenUsed="1"/>
+    <w:lsdException w:name="Body Text Indent 2" w:semiHidden="1" w:unhideWhenUsed="1"/>
+    <w:lsdException w:name="Body Text Indent 3" w:semiHidden="1" w:unhideWhenUsed="1"/>
+    <w:lsdException w:name="Block Text" w:semiHidden="1" w:unhideWhenUsed="1"/>
+    <w:lsdException w:name="Hyperlink" w:semiHidden="1" w:unhideWhenUsed="1"/>
+    <w:lsdException w:name="FollowedHyperlink" w:semiHidden="1" w:unhideWhenUsed="1"/>
+    <w:lsdException w:name="Strong" w:uiPriority="22" w:qFormat="1"/>
+    <w:lsdException w:name="Emphasis" w:uiPriority="20" w:qFormat="1"/>
+    <w:lsdException w:name="Document Map" w:semiHidden="1" w:unhideWhenUsed="1"/>
+    <w:lsdException w:name="Plain Text" w:semiHidden="1" w:unhideWhenUsed="1"/>
+    <w:lsdException w:name="E-mail Signature" w:semiHidden="1" w:unhideWhenUsed="1"/>
+    <w:lsdException w:name="HTML Top of Form" w:semiHidden="1" w:unhideWhenUsed="1"/>
+    <w:lsdException w:name="HTML Bottom of Form" w:semiHidden="1" w:unhideWhenUsed="1"/>
+    <w:lsdException w:name="Normal (Web)" w:semiHidden="1" w:unhideWhenUsed="1"/>
+    <w:lsdException w:name="HTML Acronym" w:semiHidden="1" w:unhideWhenUsed="1"/>
+    <w:lsdException w:name="HTML Address" w:semiHidden="1" w:unhideWhenUsed="1"/>
+    <w:lsdException w:name="HTML Cite" w:semiHidden="1" w:unhideWhenUsed="1"/>
+    <w:lsdException w:name="HTML Code" w:semiHidden="1" w:unhideWhenUsed="1"/>
+    <w:lsdException w:name="HTML Definition" w:semiHidden="1" w:unhideWhenUsed="1"/>
+    <w:lsdException w:name="HTML Keyboard" w:semiHidden="1" w:unhideWhenUsed="1"/>
+    <w:lsdException w:name="HTML Preformatted" w:semiHidden="1" w:unhideWhenUsed="1"/>
+    <w:lsdException w:name="HTML Sample" w:semiHidden="1" w:unhideWhenUsed="1"/>
+    <w:lsdException w:name="HTML Typewriter" w:semiHidden="1" w:unhideWhenUsed="1"/>
+    <w:lsdException w:name="HTML Variable" w:semiHidden="1" w:unhideWhenUsed="1"/>
+    <w:lsdException w:name="Normal Table" w:semiHidden="1" w:unhideWhenUsed="1"/>
+    <w:lsdException w:name="annotation subject" w:semiHidden="1" w:unhideWhenUsed="1"/>
+    <w:lsdException w:name="No List" w:semiHidden="1" w:unhideWhenUsed="1"/>
+    <w:lsdException w:name="Outline List 1" w:semiHidden="1" w:unhideWhenUsed="1"/>
+    <w:lsdException w:name="Outline List 2" w:semiHidden="1" w:unhideWhenUsed="1"/>
+    <w:lsdException w:name="Outline List 3" w:semiHidden="1" w:unhideWhenUsed="1"/>
+    <w:lsdException w:name="Table Simple 1" w:semiHidden="1" w:unhideWhenUsed="1"/>
+    <w:lsdException w:name="Table Simple 2" w:semiHidden="1" w:unhideWhenUsed="1"/>
+    <w:lsdException w:name="Table Simple 3" w:semiHidden="1" w:unhideWhenUsed="1"/>
+    <w:lsdException w:name="Table Classic 1" w:semiHidden="1" w:unhideWhenUsed="1"/>
+    <w:lsdException w:name="Table Classic 2" w:semiHidden="1" w:unhideWhenUsed="1"/>
+    <w:lsdException w:name="Table Classic 3" w:semiHidden="1" w:unhideWhenUsed="1"/>
+    <w:lsdException w:name="Table Classic 4" w:semiHidden="1" w:unhideWhenUsed="1"/>
+    <w:lsdException w:name="Table Colorful 1" w:semiHidden="1" w:unhideWhenUsed="1"/>
+    <w:lsdException w:name="Table Colorful 2" w:semiHidden="1" w:unhideWhenUsed="1"/>
+    <w:lsdException w:name="Table Colorful 3" w:semiHidden="1" w:unhideWhenUsed="1"/>
+    <w:lsdException w:name="Table Columns 1" w:semiHidden="1" w:unhideWhenUsed="1"/>
+    <w:lsdException w:name="Table Columns 2" w:semiHidden="1" w:unhideWhenUsed="1"/>
+    <w:lsdException w:name="Table Columns 3" w:semiHidden="1" w:unhideWhenUsed="1"/>
+    <w:lsdException w:name="Table Columns 4" w:semiHidden="1" w:unhideWhenUsed="1"/>
+    <w:lsdException w:name="Table Columns 5" w:semiHidden="1" w:unhideWhenUsed="1"/>
+    <w:lsdException w:name="Table Grid 1" w:semiHidden="1" w:unhideWhenUsed="1"/>
+    <w:lsdException w:name="Table Grid 2" w:semiHidden="1" w:unhideWhenUsed="1"/>
+    <w:lsdException w:name="Table Grid 3" w:semiHidden="1" w:unhideWhenUsed="1"/>
+    <w:lsdException w:name="Table Grid 4" w:semiHidden="1" w:unhideWhenUsed="1"/>
+    <w:lsdException w:name="Table Grid 5" w:semiHidden="1" w:unhideWhenUsed="1"/>
+    <w:lsdException w:name="Table Grid 6" w:semiHidden="1" w:unhideWhenUsed="1"/>
+    <w:lsdException w:name="Table Grid 7" w:semiHidden="1" w:unhideWhenUsed="1"/>
+    <w:lsdException w:name="Table Grid 8" w:semiHidden="1" w:unhideWhenUsed="1"/>
+    <w:lsdException w:name="Table List 1" w:semiHidden="1" w:unhideWhenUsed="1"/>
+    <w:lsdException w:name="Table List 2" w:semiHidden="1" w:unhideWhenUsed="1"/>
+    <w:lsdException w:name="Table List 3" w:semiHidden="1" w:unhideWhenUsed="1"/>
+    <w:lsdException w:name="Table List 4" w:semiHidden="1" w:unhideWhenUsed="1"/>
+    <w:lsdException w:name="Table List 5" w:semiHidden="1" w:unhideWhenUsed="1"/>
+    <w:lsdException w:name="Table List 6" w:semiHidden="1" w:unhideWhenUsed="1"/>
+    <w:lsdException w:name="Table List 7" w:semiHidden="1" w:unhideWhenUsed="1"/>
+    <w:lsdException w:name="Table List 8" w:semiHidden="1" w:unhideWhenUsed="1"/>
+    <w:lsdException w:name="Table 3D effects 1" w:semiHidden="1" w:unhideWhenUsed="1"/>
+    <w:lsdException w:name="Table 3D effects 2" w:semiHidden="1" w:unhideWhenUsed="1"/>
+    <w:lsdException w:name="Table 3D effects 3" w:semiHidden="1" w:unhideWhenUsed="1"/>
+    <w:lsdException w:name="Table Contemporary" w:semiHidden="1" w:unhideWhenUsed="1"/>
+    <w:lsdException w:name="Table Elegant" w:semiHidden="1" w:unhideWhenUsed="1"/>
+    <w:lsdException w:name="Table Professional" w:semiHidden="1" w:unhideWhenUsed="1"/>
+    <w:lsdException w:name="Table Subtle 1" w:semiHidden="1" w:unhideWhenUsed="1"/>
+    <w:lsdException w:name="Table Subtle 2" w:semiHidden="1" w:unhideWhenUsed="1"/>
+    <w:lsdException w:name="Table Web 1" w:semiHidden="1" w:unhideWhenUsed="1"/>
+    <w:lsdException w:name="Table Web 2" w:semiHidden="1" w:unhideWhenUsed="1"/>
+    <w:lsdException w:name="Table Web 3" w:semiHidden="1" w:unhideWhenUsed="1"/>
+    <w:lsdException w:name="Balloon Text" w:semiHidden="1" w:unhideWhenUsed="1"/>
+    <w:lsdException w:name="Table Grid" w:uiPriority="39"/>
+    <w:lsdException w:name="Table Theme" w:semiHidden="1" w:unhideWhenUsed="1"/>
+    <w:lsdException w:name="Placeholder Text" w:semiHidden="1"/>
+    <w:lsdException w:name="No Spacing" w:uiPriority="1" w:qFormat="1"/>
+    <w:lsdException w:name="Light Shading" w:uiPriority="60"/>
+    <w:lsdException w:name="Light List" w:uiPriority="61"/>
+    <w:lsdException w:name="Light Grid" w:uiPriority="62"/>
+    <w:lsdException w:name="Medium Shading 1" w:uiPriority="63"/>
+    <w:lsdException w:name="Medium Shading 2" w:uiPriority="64"/>
+    <w:lsdException w:name="Medium List 1" w:uiPriority="65"/>
+    <w:lsdException w:name="Medium List 2" w:uiPriority="66"/>
+    <w:lsdException w:name="Medium Grid 1" w:uiPriority="67"/>
+    <w:lsdException w:name="Medium Grid 2" w:uiPriority="68"/>
+    <w:lsdException w:name="Medium Grid 3" w:uiPriority="69"/>
+    <w:lsdException w:name="Dark List" w:uiPriority="70"/>
+    <w:lsdException w:name="Colorful Shading" w:uiPriority="71"/>
+    <w:lsdException w:name="Colorful List" w:uiPriority="72"/>
+    <w:lsdException w:name="Colorful Grid" w:uiPriority="73"/>
+    <w:lsdException w:name="Light Shading Accent 1" w:uiPriority="60"/>
+    <w:lsdException w:name="Light List Accent 1" w:uiPriority="61"/>
+    <w:lsdException w:name="Light Grid Accent 1" w:uiPriority="62"/>
+    <w:lsdException w:name="Medium Shading 1 Accent 1" w:uiPriority="63"/>
+    <w:lsdException w:name="Medium Shading 2 Accent 1" w:uiPriority="64"/>
+    <w:lsdException w:name="Medium List 1 Accent 1" w:uiPriority="65"/>
+    <w:lsdException w:name="Revision" w:semiHidden="1"/>
+    <w:lsdException w:name="List Paragraph" w:uiPriority="34" w:qFormat="1"/>
+    <w:lsdException w:name="Quote" w:uiPriority="29" w:qFormat="1"/>
+    <w:lsdException w:name="Intense Quote" w:uiPriority="30" w:qFormat="1"/>
+    <w:lsdException w:name="Medium List 2 Accent 1" w:uiPriority="66"/>
+    <w:lsdException w:name="Medium Grid 1 Accent 1" w:uiPriority="67"/>
+    <w:lsdException w:name="Medium Grid 2 Accent 1" w:uiPriority="68"/>
+    <w:lsdException w:name="Medium Grid 3 Accent 1" w:uiPriority="69"/>
+    <w:lsdException w:name="Dark List Accent 1" w:uiPriority="70"/>
+    <w:lsdException w:name="Colorful Shading Accent 1" w:uiPriority="71"/>
+    <w:lsdException w:name="Colorful List Accent 1" w:uiPriority="72"/>
+    <w:lsdException w:name="Colorful Grid Accent 1" w:uiPriority="73"/>
+    <w:lsdException w:name="Light Shading Accent 2" w:uiPriority="60"/>
+    <w:lsdException w:name="Light List Accent 2" w:uiPriority="61"/>
+    <w:lsdException w:name="Light Grid Accent 2" w:uiPriority="62"/>
+    <w:lsdException w:name="Medium Shading 1 Accent 2" w:uiPriority="63"/>
+    <w:lsdException w:name="Medium Shading 2 Accent 2" w:uiPriority="64"/>
+    <w:lsdException w:name="Medium List 1 Accent 2" w:uiPriority="65"/>
+    <w:lsdException w:name="Medium List 2 Accent 2" w:uiPriority="66"/>
+    <w:lsdException w:name="Medium Grid 1 Accent 2" w:uiPriority="67"/>
+    <w:lsdException w:name="Medium Grid 2 Accent 2" w:uiPriority="68"/>
+    <w:lsdException w:name="Medium Grid 3 Accent 2" w:uiPriority="69"/>
+    <w:lsdException w:name="Dark List Accent 2" w:uiPriority="70"/>
+    <w:lsdException w:name="Colorful Shading Accent 2" w:uiPriority="71"/>
+    <w:lsdException w:name="Colorful List Accent 2" w:uiPriority="72"/>
+    <w:lsdException w:name="Colorful Grid Accent 2" w:uiPriority="73"/>
+    <w:lsdException w:name="Light Shading Accent 3" w:uiPriority="60"/>
+    <w:lsdException w:name="Light List Accent 3" w:uiPriority="61"/>
+    <w:lsdException w:name="Light Grid Accent 3" w:uiPriority="62"/>
+    <w:lsdException w:name="Medium Shading 1 Accent 3" w:uiPriority="63"/>
+    <w:lsdException w:name="Medium Shading 2 Accent 3" w:uiPriority="64"/>
+    <w:lsdException w:name="Medium List 1 Accent 3" w:uiPriority="65"/>
+    <w:lsdException w:name="Medium List 2 Accent 3" w:uiPriority="66"/>
+    <w:lsdException w:name="Medium Grid 1 Accent 3" w:uiPriority="67"/>
+    <w:lsdException w:name="Medium Grid 2 Accent 3" w:uiPriority="68"/>
+    <w:lsdException w:name="Medium Grid 3 Accent 3" w:uiPriority="69"/>
+    <w:lsdException w:name="Dark List Accent 3" w:uiPriority="70"/>
+    <w:lsdException w:name="Colorful Shading Accent 3" w:uiPriority="71"/>
+    <w:lsdException w:name="Colorful List Accent 3" w:uiPriority="72"/>
+    <w:lsdException w:name="Colorful Grid Accent 3" w:uiPriority="73"/>
+    <w:lsdException w:name="Light Shading Accent 4" w:uiPriority="60"/>
+    <w:lsdException w:name="Light List Accent 4" w:uiPriority="61"/>
+    <w:lsdException w:name="Light Grid Accent 4" w:uiPriority="62"/>
+    <w:lsdException w:name="Medium Shading 1 Accent 4" w:uiPriority="63"/>
+    <w:lsdException w:name="Medium Shading 2 Accent 4" w:uiPriority="64"/>
+    <w:lsdException w:name="Medium List 1 Accent 4" w:uiPriority="65"/>
+    <w:lsdException w:name="Medium List 2 Accent 4" w:uiPriority="66"/>
+    <w:lsdException w:name="Medium Grid 1 Accent 4" w:uiPriority="67"/>
+    <w:lsdException w:name="Medium Grid 2 Accent 4" w:uiPriority="68"/>
+    <w:lsdException w:name="Medium Grid 3 Accent 4" w:uiPriority="69"/>
+    <w:lsdException w:name="Dark List Accent 4" w:uiPriority="70"/>
+    <w:lsdException w:name="Colorful Shading Accent 4" w:uiPriority="71"/>
+    <w:lsdException w:name="Colorful List Accent 4" w:uiPriority="72"/>
+    <w:lsdException w:name="Colorful Grid Accent 4" w:uiPriority="73"/>
+    <w:lsdException w:name="Light Shading Accent 5" w:uiPriority="60"/>
+    <w:lsdException w:name="Light List Accent 5" w:uiPriority="61"/>
+    <w:lsdException w:name="Light Grid Accent 5" w:uiPriority="62"/>
+    <w:lsdException w:name="Medium Shading 1 Accent 5" w:uiPriority="63"/>
+    <w:lsdException w:name="Medium Shading 2 Accent 5" w:uiPriority="64"/>
+    <w:lsdException w:name="Medium List 1 Accent 5" w:uiPriority="65"/>
+    <w:lsdException w:name="Medium List 2 Accent 5" w:uiPriority="66"/>
+    <w:lsdException w:name="Medium Grid 1 Accent 5" w:uiPriority="67"/>
+    <w:lsdException w:name="Medium Grid 2 Accent 5" w:uiPriority="68"/>
+    <w:lsdException w:name="Medium Grid 3 Accent 5" w:uiPriority="69"/>
+    <w:lsdException w:name="Dark List Accent 5" w:uiPriority="70"/>
+    <w:lsdException w:name="Colorful Shading Accent 5" w:uiPriority="71"/>
+    <w:lsdException w:name="Colorful List Accent 5" w:uiPriority="72"/>
+    <w:lsdException w:name="Colorful Grid Accent 5" w:uiPriority="73"/>
+    <w:lsdException w:name="Light Shading Accent 6" w:uiPriority="60"/>
+    <w:lsdException w:name="Light List Accent 6" w:uiPriority="61"/>
+    <w:lsdException w:name="Light Grid Accent 6" w:uiPriority="62"/>
+    <w:lsdException w:name="Medium Shading 1 Accent 6" w:uiPriority="63"/>
+    <w:lsdException w:name="Medium Shading 2 Accent 6" w:uiPriority="64"/>
+    <w:lsdException w:name="Medium List 1 Accent 6" w:uiPriority="65"/>
+    <w:lsdException w:name="Medium List 2 Accent 6" w:uiPriority="66"/>
+    <w:lsdException w:name="Medium Grid 1 Accent 6" w:uiPriority="67"/>
+    <w:lsdException w:name="Medium Grid 2 Accent 6" w:uiPriority="68"/>
+    <w:lsdException w:name="Medium Grid 3 Accent 6" w:uiPriority="69"/>
+    <w:lsdException w:name="Dark List Accent 6" w:uiPriority="70"/>
+    <w:lsdException w:name="Colorful Shading Accent 6" w:uiPriority="71"/>
+    <w:lsdException w:name="Colorful List Accent 6" w:uiPriority="72"/>
+    <w:lsdException w:name="Colorful Grid Accent 6" w:uiPriority="73"/>
+    <w:lsdException w:name="Subtle Emphasis" w:uiPriority="19" w:qFormat="1"/>
+    <w:lsdException w:name="Intense Emphasis" w:uiPriority="21" w:qFormat="1"/>
+    <w:lsdException w:name="Subtle Reference" w:uiPriority="31" w:qFormat="1"/>
+    <w:lsdException w:name="Intense Reference" w:uiPriority="32" w:qFormat="1"/>
+    <w:lsdException w:name="Book Title" w:uiPriority="33" w:qFormat="1"/>
+    <w:lsdException w:name="Bibliography" w:semiHidden="1" w:uiPriority="37" w:unhideWhenUsed="1"/>
+    <w:lsdException w:name="TOC Heading" w:semiHidden="1" w:uiPriority="39" w:unhideWhenUsed="1" w:qFormat="1"/>
+    <w:lsdException w:name="Plain Table 1" w:uiPriority="41"/>
+    <w:lsdException w:name="Plain Table 2" w:uiPriority="42"/>
+    <w:lsdException w:name="Plain Table 3" w:uiPriority="43"/>
+    <w:lsdException w:name="Plain Table 4" w:uiPriority="44"/>
+    <w:lsdException w:name="Plain Table 5" w:uiPriority="45"/>
+    <w:lsdException w:name="Grid Table Light" w:uiPriority="40"/>
+    <w:lsdException w:name="Grid Table 1 Light" w:uiPriority="46"/>
+    <w:lsdException w:name="Grid Table 2" w:uiPriority="47"/>
+    <w:lsdException w:name="Grid Table 3" w:uiPriority="48"/>
+    <w:lsdException w:name="Grid Table 4" w:uiPriority="49"/>
+    <w:lsdException w:name="Grid Table 5 Dark" w:uiPriority="50"/>
+    <w:lsdException w:name="Grid Table 6 Colorful" w:uiPriority="51"/>
+    <w:lsdException w:name="Grid Table 7 Colorful" w:uiPriority="52"/>
+    <w:lsdException w:name="Grid Table 1 Light Accent 1" w:uiPriority="46"/>
+    <w:lsdException w:name="Grid Table 2 Accent 1" w:uiPriority="47"/>
+    <w:lsdException w:name="Grid Table 3 Accent 1" w:uiPriority="48"/>
+    <w:lsdException w:name="Grid Table 4 Accent 1" w:uiPriority="49"/>
+    <w:lsdException w:name="Grid Table 5 Dark Accent 1" w:uiPriority="50"/>
+    <w:lsdException w:name="Grid Table 6 Colorful Accent 1" w:uiPriority="51"/>
+    <w:lsdException w:name="Grid Table 7 Colorful Accent 1" w:uiPriority="52"/>
+    <w:lsdException w:name="Grid Table 1 Light Accent 2" w:uiPriority="46"/>
+    <w:lsdException w:name="Grid Table 2 Accent 2" w:uiPriority="47"/>
+    <w:lsdException w:name="Grid Table 3 Accent 2" w:uiPriority="48"/>
+    <w:lsdException w:name="Grid Table 4 Accent 2" w:uiPriority="49"/>
+    <w:lsdException w:name="Grid Table 5 Dark Accent 2" w:uiPriority="50"/>
+    <w:lsdException w:name="Grid Table 6 Colorful Accent 2" w:uiPriority="51"/>
+    <w:lsdException w:name="Grid Table 7 Colorful Accent 2" w:uiPriority="52"/>
+    <w:lsdException w:name="Grid Table 1 Light Accent 3" w:uiPriority="46"/>
+    <w:lsdException w:name="Grid Table 2 Accent 3" w:uiPriority="47"/>
+    <w:lsdException w:name="Grid Table 3 Accent 3" w:uiPriority="48"/>
+    <w:lsdException w:name="Grid Table 4 Accent 3" w:uiPriority="49"/>
+    <w:lsdException w:name="Grid Table 5 Dark Accent 3" w:uiPriority="50"/>
+    <w:lsdException w:name="Grid Table 6 Colorful Accent 3" w:uiPriority="51"/>
+    <w:lsdException w:name="Grid Table 7 Colorful Accent 3" w:uiPriority="52"/>
+    <w:lsdException w:name="Grid Table 1 Light Accent 4" w:uiPriority="46"/>
+    <w:lsdException w:name="Grid Table 2 Accent 4" w:uiPriority="47"/>
+    <w:lsdException w:name="Grid Table 3 Accent 4" w:uiPriority="48"/>
+    <w:lsdException w:name="Grid Table 4 Accent 4" w:uiPriority="49"/>
+    <w:lsdException w:name="Grid Table 5 Dark Accent 4" w:uiPriority="50"/>
+    <w:lsdException w:name="Grid Table 6 Colorful Accent 4" w:uiPriority="51"/>
+    <w:lsdException w:name="Grid Table 7 Colorful Accent 4" w:uiPriority="52"/>
+    <w:lsdException w:name="Grid Table 1 Light Accent 5" w:uiPriority="46"/>
+    <w:lsdException w:name="Grid Table 2 Accent 5" w:uiPriority="47"/>
+    <w:lsdException w:name="Grid Table 3 Accent 5" w:uiPriority="48"/>
+    <w:lsdException w:name="Grid Table 4 Accent 5" w:uiPriority="49"/>
+    <w:lsdException w:name="Grid Table 5 Dark Accent 5" w:uiPriority="50"/>
+    <w:lsdException w:name="Grid Table 6 Colorful Accent 5" w:uiPriority="51"/>
+    <w:lsdException w:name="Grid Table 7 Colorful Accent 5" w:uiPriority="52"/>
+    <w:lsdException w:name="Grid Table 1 Light Accent 6" w:uiPriority="46"/>
+    <w:lsdException w:name="Grid Table 2 Accent 6" w:uiPriority="47"/>
+    <w:lsdException w:name="Grid Table 3 Accent 6" w:uiPriority="48"/>
+    <w:lsdException w:name="Grid Table 4 Accent 6" w:uiPriority="49"/>
+    <w:lsdException w:name="Grid Table 5 Dark Accent 6" w:uiPriority="50"/>
+    <w:lsdException w:name="Grid Table 6 Colorful Accent 6" w:uiPriority="51"/>
+    <w:lsdException w:name="Grid Table 7 Colorful Accent 6" w:uiPriority="52"/>
+    <w:lsdException w:name="List Table 1 Light" w:uiPriority="46"/>
+    <w:lsdException w:name="List Table 2" w:uiPriority="47"/>
+    <w:lsdException w:name="List Table 3" w:uiPriority="48"/>
+    <w:lsdException w:name="List Table 4" w:uiPriority="49"/>
+    <w:lsdException w:name="List Table 5 Dark" w:uiPriority="50"/>
+    <w:lsdException w:name="List Table 6 Colorful" w:uiPriority="51"/>
+    <w:lsdException w:name="List Table 7 Colorful" w:uiPriority="52"/>
+    <w:lsdException w:name="List Table 1 Light Accent 1" w:uiPriority="46"/>
+    <w:lsdException w:name="List Table 2 Accent 1" w:uiPriority="47"/>
+    <w:lsdException w:name="List Table 3 Accent 1" w:uiPriority="48"/>
+    <w:lsdException w:name="List Table 4 Accent 1" w:uiPriority="49"/>
+    <w:lsdException w:name="List Table 5 Dark Accent 1" w:uiPriority="50"/>
+    <w:lsdException w:name="List Table 6 Colorful Accent 1" w:uiPriority="51"/>
+    <w:lsdException w:name="List Table 7 Colorful Accent 1" w:uiPriority="52"/>
+    <w:lsdException w:name="List Table 1 Light Accent 2" w:uiPriority="46"/>
+    <w:lsdException w:name="List Table 2 Accent 2" w:uiPriority="47"/>
+    <w:lsdException w:name="List Table 3 Accent 2" w:uiPriority="48"/>
+    <w:lsdException w:name="List Table 4 Accent 2" w:uiPriority="49"/>
+    <w:lsdException w:name="List Table 5 Dark Accent 2" w:uiPriority="50"/>
+    <w:lsdException w:name="List Table 6 Colorful Accent 2" w:uiPriority="51"/>
+    <w:lsdException w:name="List Table 7 Colorful Accent 2" w:uiPriority="52"/>
+    <w:lsdException w:name="List Table 1 Light Accent 3" w:uiPriority="46"/>
+    <w:lsdException w:name="List Table 2 Accent 3" w:uiPriority="47"/>
+    <w:lsdException w:name="List Table 3 Accent 3" w:uiPriority="48"/>
+    <w:lsdException w:name="List Table 4 Accent 3" w:uiPriority="49"/>
+    <w:lsdException w:name="List Table 5 Dark Accent 3" w:uiPriority="50"/>
+    <w:lsdException w:name="List Table 6 Colorful Accent 3" w:uiPriority="51"/>
+    <w:lsdException w:name="List Table 7 Colorful Accent 3" w:uiPriority="52"/>
+    <w:lsdException w:name="List Table 1 Light Accent 4" w:uiPriority="46"/>
+    <w:lsdException w:name="List Table 2 Accent 4" w:uiPriority="47"/>
+    <w:lsdException w:name="List Table 3 Accent 4" w:uiPriority="48"/>
+    <w:lsdException w:name="List Table 4 Accent 4" w:uiPriority="49"/>
+    <w:lsdException w:name="List Table 5 Dark Accent 4" w:uiPriority="50"/>
+    <w:lsdException w:name="List Table 6 Colorful Accent 4" w:uiPriority="51"/>
+    <w:lsdException w:name="List Table 7 Colorful Accent 4" w:uiPriority="52"/>
+    <w:lsdException w:name="List Table 1 Light Accent 5" w:uiPriority="46"/>
+    <w:lsdException w:name="List Table 2 Accent 5" w:uiPriority="47"/>
+    <w:lsdException w:name="List Table 3 Accent 5" w:uiPriority="48"/>
+    <w:lsdException w:name="List Table 4 Accent 5" w:uiPriority="49"/>
+    <w:lsdException w:name="List Table 5 Dark Accent 5" w:uiPriority="50"/>
+    <w:lsdException w:name="List Table 6 Colorful Accent 5" w:uiPriority="51"/>
+    <w:lsdException w:name="List Table 7 Colorful Accent 5" w:uiPriority="52"/>
+    <w:lsdException w:name="List Table 1 Light Accent 6" w:uiPriority="46"/>
+    <w:lsdException w:name="List Table 2 Accent 6" w:uiPriority="47"/>
+    <w:lsdException w:name="List Table 3 Accent 6" w:uiPriority="48"/>
+    <w:lsdException w:name="List Table 4 Accent 6" w:uiPriority="49"/>
+    <w:lsdException w:name="List Table 5 Dark Accent 6" w:uiPriority="50"/>
+    <w:lsdException w:name="List Table 6 Colorful Accent 6" w:uiPriority="51"/>
+    <w:lsdException w:name="List Table 7 Colorful Accent 6" w:uiPriority="52"/>
+  </w:latentStyles>
+  <w:style w:type="paragraph" w:default="1" w:styleId="Normal">
+    <w:name w:val="Normal"/>
   </w:style>
-  <w:style w:type="table" w:styleId="TableNormal" w:default="1">
-    <w:name w:val="Table Normal"/>
-  </w:style>
-  <w:style w:type="paragraph" w:styleId="Heading1">
+  <w:style w:type="paragraph" w:styleId="Ttulo1">
     <w:name w:val="heading 1"/>
     <w:basedOn w:val="Normal"/>
     <w:next w:val="Normal"/>
     <w:pPr>
-      <w:keepNext w:val="1"/>
-      <w:keepLines w:val="1"/>
-      <w:pageBreakBefore w:val="0"/>
-      <w:spacing w:after="120" w:before="400" w:lineRule="auto"/>
+      <w:keepNext/>
+      <w:keepLines/>
+      <w:spacing w:before="400" w:after="120"/>
+      <w:outlineLvl w:val="0"/>
     </w:pPr>
     <w:rPr>
       <w:sz w:val="40"/>
       <w:szCs w:val="40"/>
     </w:rPr>
   </w:style>
-  <w:style w:type="paragraph" w:styleId="Heading2">
+  <w:style w:type="paragraph" w:styleId="Ttulo2">
     <w:name w:val="heading 2"/>
     <w:basedOn w:val="Normal"/>
     <w:next w:val="Normal"/>
     <w:pPr>
-      <w:keepNext w:val="1"/>
-      <w:keepLines w:val="1"/>
-      <w:pageBreakBefore w:val="0"/>
-      <w:spacing w:after="120" w:before="360" w:lineRule="auto"/>
+      <w:keepNext/>
+      <w:keepLines/>
+      <w:spacing w:before="360" w:after="120"/>
+      <w:outlineLvl w:val="1"/>
     </w:pPr>
     <w:rPr>
-      <w:b w:val="0"/>
       <w:sz w:val="32"/>
       <w:szCs w:val="32"/>
     </w:rPr>
   </w:style>
-  <w:style w:type="paragraph" w:styleId="Heading3">
+  <w:style w:type="paragraph" w:styleId="Ttulo3">
     <w:name w:val="heading 3"/>
     <w:basedOn w:val="Normal"/>
     <w:next w:val="Normal"/>
     <w:pPr>
-      <w:keepNext w:val="1"/>
-      <w:keepLines w:val="1"/>
-      <w:pageBreakBefore w:val="0"/>
-      <w:spacing w:after="80" w:before="320" w:lineRule="auto"/>
+      <w:keepNext/>
+      <w:keepLines/>
+      <w:spacing w:before="320" w:after="80"/>
+      <w:outlineLvl w:val="2"/>
     </w:pPr>
     <w:rPr>
-      <w:b w:val="0"/>
       <w:color w:val="434343"/>
       <w:sz w:val="28"/>
       <w:szCs w:val="28"/>
     </w:rPr>
   </w:style>
-  <w:style w:type="paragraph" w:styleId="Heading4">
+  <w:style w:type="paragraph" w:styleId="Ttulo4">
     <w:name w:val="heading 4"/>
     <w:basedOn w:val="Normal"/>
     <w:next w:val="Normal"/>
     <w:pPr>
-      <w:keepNext w:val="1"/>
-      <w:keepLines w:val="1"/>
-      <w:pageBreakBefore w:val="0"/>
-      <w:spacing w:after="80" w:before="280" w:lineRule="auto"/>
+      <w:keepNext/>
+      <w:keepLines/>
+      <w:spacing w:before="280" w:after="80"/>
+      <w:outlineLvl w:val="3"/>
     </w:pPr>
     <w:rPr>
       <w:color w:val="666666"/>
@@ -529,70 +916,111 @@
       <w:szCs w:val="24"/>
     </w:rPr>
   </w:style>
-  <w:style w:type="paragraph" w:styleId="Heading5">
+  <w:style w:type="paragraph" w:styleId="Ttulo5">
     <w:name w:val="heading 5"/>
     <w:basedOn w:val="Normal"/>
     <w:next w:val="Normal"/>
     <w:pPr>
-      <w:keepNext w:val="1"/>
-      <w:keepLines w:val="1"/>
-      <w:pageBreakBefore w:val="0"/>
-      <w:spacing w:after="80" w:before="240" w:lineRule="auto"/>
+      <w:keepNext/>
+      <w:keepLines/>
+      <w:spacing w:before="240" w:after="80"/>
+      <w:outlineLvl w:val="4"/>
     </w:pPr>
     <w:rPr>
       <w:color w:val="666666"/>
-      <w:sz w:val="22"/>
-      <w:szCs w:val="22"/>
     </w:rPr>
   </w:style>
-  <w:style w:type="paragraph" w:styleId="Heading6">
+  <w:style w:type="paragraph" w:styleId="Ttulo6">
     <w:name w:val="heading 6"/>
     <w:basedOn w:val="Normal"/>
     <w:next w:val="Normal"/>
     <w:pPr>
-      <w:keepNext w:val="1"/>
-      <w:keepLines w:val="1"/>
-      <w:pageBreakBefore w:val="0"/>
-      <w:spacing w:after="80" w:before="240" w:lineRule="auto"/>
+      <w:keepNext/>
+      <w:keepLines/>
+      <w:spacing w:before="240" w:after="80"/>
+      <w:outlineLvl w:val="5"/>
     </w:pPr>
     <w:rPr>
-      <w:i w:val="1"/>
+      <w:i/>
       <w:color w:val="666666"/>
-      <w:sz w:val="22"/>
-      <w:szCs w:val="22"/>
     </w:rPr>
   </w:style>
-  <w:style w:type="paragraph" w:styleId="Title">
+  <w:style w:type="character" w:default="1" w:styleId="Fontepargpadro">
+    <w:name w:val="Default Paragraph Font"/>
+    <w:uiPriority w:val="1"/>
+    <w:semiHidden/>
+    <w:unhideWhenUsed/>
+  </w:style>
+  <w:style w:type="table" w:default="1" w:styleId="Tabelanormal">
+    <w:name w:val="Normal Table"/>
+    <w:uiPriority w:val="99"/>
+    <w:semiHidden/>
+    <w:unhideWhenUsed/>
+    <w:tblPr>
+      <w:tblInd w:w="0" w:type="dxa"/>
+      <w:tblCellMar>
+        <w:top w:w="0" w:type="dxa"/>
+        <w:left w:w="108" w:type="dxa"/>
+        <w:bottom w:w="0" w:type="dxa"/>
+        <w:right w:w="108" w:type="dxa"/>
+      </w:tblCellMar>
+    </w:tblPr>
+  </w:style>
+  <w:style w:type="numbering" w:default="1" w:styleId="Semlista">
+    <w:name w:val="No List"/>
+    <w:uiPriority w:val="99"/>
+    <w:semiHidden/>
+    <w:unhideWhenUsed/>
+  </w:style>
+  <w:style w:type="table" w:customStyle="1" w:styleId="TableNormal">
+    <w:name w:val="Table Normal"/>
+    <w:tblPr>
+      <w:tblCellMar>
+        <w:top w:w="0" w:type="dxa"/>
+        <w:left w:w="0" w:type="dxa"/>
+        <w:bottom w:w="0" w:type="dxa"/>
+        <w:right w:w="0" w:type="dxa"/>
+      </w:tblCellMar>
+    </w:tblPr>
+  </w:style>
+  <w:style w:type="paragraph" w:styleId="Ttulo">
     <w:name w:val="Title"/>
     <w:basedOn w:val="Normal"/>
     <w:next w:val="Normal"/>
     <w:pPr>
-      <w:keepNext w:val="1"/>
-      <w:keepLines w:val="1"/>
-      <w:pageBreakBefore w:val="0"/>
-      <w:spacing w:after="60" w:before="0" w:lineRule="auto"/>
+      <w:keepNext/>
+      <w:keepLines/>
+      <w:spacing w:after="60"/>
     </w:pPr>
     <w:rPr>
       <w:sz w:val="52"/>
       <w:szCs w:val="52"/>
     </w:rPr>
   </w:style>
-  <w:style w:type="paragraph" w:styleId="Subtitle">
+  <w:style w:type="paragraph" w:styleId="Subttulo">
     <w:name w:val="Subtitle"/>
     <w:basedOn w:val="Normal"/>
     <w:next w:val="Normal"/>
     <w:pPr>
-      <w:keepNext w:val="1"/>
-      <w:keepLines w:val="1"/>
-      <w:pageBreakBefore w:val="0"/>
-      <w:spacing w:after="320" w:before="0" w:lineRule="auto"/>
+      <w:keepNext/>
+      <w:keepLines/>
+      <w:spacing w:after="320"/>
     </w:pPr>
     <w:rPr>
-      <w:rFonts w:ascii="Arial" w:cs="Arial" w:eastAsia="Arial" w:hAnsi="Arial"/>
-      <w:i w:val="0"/>
       <w:color w:val="666666"/>
       <w:sz w:val="30"/>
       <w:szCs w:val="30"/>
+    </w:rPr>
+  </w:style>
+  <w:style w:type="character" w:styleId="nfase">
+    <w:name w:val="Emphasis"/>
+    <w:basedOn w:val="Fontepargpadro"/>
+    <w:uiPriority w:val="20"/>
+    <w:qFormat/>
+    <w:rsid w:val="001B74C1"/>
+    <w:rPr>
+      <w:i/>
+      <w:iCs/>
     </w:rPr>
   </w:style>
 </w:styles>

</xml_diff>